<commit_message>
Adding new Test case number 4 and a little changes in gherkins document and on the code
</commit_message>
<xml_diff>
--- a/Documentation/test cases documentation.docx
+++ b/Documentation/test cases documentation.docx
@@ -80,8 +80,6 @@
       <w:r>
         <w:t>, let’s start with the test cases…</w:t>
       </w:r>
-      <w:bookmarkStart w:id="1" w:name="_GoBack"/>
-      <w:bookmarkEnd w:id="1"/>
     </w:p>
     <w:p>
       <w:pPr>
@@ -96,6 +94,219 @@
         <w:br w:type="page"/>
       </w:r>
     </w:p>
+    <w:tbl>
+      <w:tblPr>
+        <w:tblpPr w:leftFromText="180" w:rightFromText="180" w:vertAnchor="page" w:horzAnchor="page" w:tblpX="526" w:tblpY="3886"/>
+        <w:tblW w:w="8043" w:type="dxa"/>
+        <w:tblBorders>
+          <w:top w:val="single" w:sz="4" w:space="0" w:color="auto"/>
+          <w:left w:val="single" w:sz="4" w:space="0" w:color="auto"/>
+          <w:bottom w:val="single" w:sz="4" w:space="0" w:color="auto"/>
+          <w:right w:val="single" w:sz="4" w:space="0" w:color="auto"/>
+          <w:insideH w:val="single" w:sz="4" w:space="0" w:color="auto"/>
+          <w:insideV w:val="single" w:sz="4" w:space="0" w:color="auto"/>
+        </w:tblBorders>
+        <w:tblLook w:val="0000" w:firstRow="0" w:lastRow="0" w:firstColumn="0" w:lastColumn="0" w:noHBand="0" w:noVBand="0"/>
+      </w:tblPr>
+      <w:tblGrid>
+        <w:gridCol w:w="2267"/>
+        <w:gridCol w:w="2888"/>
+        <w:gridCol w:w="2888"/>
+      </w:tblGrid>
+      <w:tr>
+        <w:trPr>
+          <w:trHeight w:val="269"/>
+        </w:trPr>
+        <w:tc>
+          <w:tcPr>
+            <w:tcW w:w="8043" w:type="dxa"/>
+            <w:gridSpan w:val="3"/>
+            <w:shd w:val="clear" w:color="auto" w:fill="CCCCCC"/>
+          </w:tcPr>
+          <w:p>
+            <w:pPr>
+              <w:pStyle w:val="Ttulo4"/>
+              <w:rPr>
+                <w:rFonts w:ascii="Verdana" w:hAnsi="Verdana"/>
+              </w:rPr>
+            </w:pPr>
+            <w:bookmarkStart w:id="1" w:name="_GoBack"/>
+            <w:bookmarkEnd w:id="1"/>
+            <w:r>
+              <w:rPr>
+                <w:rFonts w:ascii="Verdana" w:hAnsi="Verdana"/>
+              </w:rPr>
+              <w:lastRenderedPageBreak/>
+              <w:t>Data Set</w:t>
+            </w:r>
+          </w:p>
+        </w:tc>
+      </w:tr>
+      <w:tr>
+        <w:trPr>
+          <w:trHeight w:val="269"/>
+        </w:trPr>
+        <w:tc>
+          <w:tcPr>
+            <w:tcW w:w="2267" w:type="dxa"/>
+            <w:shd w:val="clear" w:color="auto" w:fill="CCCCCC"/>
+          </w:tcPr>
+          <w:p>
+            <w:pPr>
+              <w:pStyle w:val="Ttulo4"/>
+              <w:jc w:val="left"/>
+              <w:rPr>
+                <w:rFonts w:ascii="Verdana" w:hAnsi="Verdana"/>
+              </w:rPr>
+            </w:pPr>
+            <w:r>
+              <w:rPr>
+                <w:rFonts w:ascii="Verdana" w:hAnsi="Verdana"/>
+              </w:rPr>
+              <w:t>Data Type</w:t>
+            </w:r>
+          </w:p>
+        </w:tc>
+        <w:tc>
+          <w:tcPr>
+            <w:tcW w:w="2888" w:type="dxa"/>
+            <w:shd w:val="clear" w:color="auto" w:fill="CCCCCC"/>
+          </w:tcPr>
+          <w:p>
+            <w:pPr>
+              <w:pStyle w:val="Ttulo4"/>
+              <w:rPr>
+                <w:rFonts w:ascii="Verdana" w:hAnsi="Verdana"/>
+              </w:rPr>
+            </w:pPr>
+            <w:r>
+              <w:rPr>
+                <w:rFonts w:ascii="Verdana" w:hAnsi="Verdana"/>
+              </w:rPr>
+              <w:t>Data Set 1</w:t>
+            </w:r>
+          </w:p>
+        </w:tc>
+        <w:tc>
+          <w:tcPr>
+            <w:tcW w:w="2888" w:type="dxa"/>
+            <w:shd w:val="clear" w:color="auto" w:fill="CCCCCC"/>
+          </w:tcPr>
+          <w:p>
+            <w:pPr>
+              <w:pStyle w:val="Ttulo4"/>
+              <w:rPr>
+                <w:rFonts w:ascii="Verdana" w:hAnsi="Verdana"/>
+              </w:rPr>
+            </w:pPr>
+            <w:r>
+              <w:rPr>
+                <w:rFonts w:ascii="Verdana" w:hAnsi="Verdana"/>
+              </w:rPr>
+              <w:t>Data set details</w:t>
+            </w:r>
+          </w:p>
+        </w:tc>
+      </w:tr>
+      <w:tr>
+        <w:trPr>
+          <w:trHeight w:val="560"/>
+        </w:trPr>
+        <w:tc>
+          <w:tcPr>
+            <w:tcW w:w="2267" w:type="dxa"/>
+          </w:tcPr>
+          <w:p>
+            <w:pPr>
+              <w:rPr>
+                <w:rFonts w:ascii="Verdana" w:hAnsi="Verdana" w:cs="Arial"/>
+                <w:sz w:val="20"/>
+              </w:rPr>
+            </w:pPr>
+            <w:r>
+              <w:rPr>
+                <w:rFonts w:ascii="Verdana" w:hAnsi="Verdana" w:cs="Arial"/>
+                <w:sz w:val="20"/>
+              </w:rPr>
+              <w:t>Valid</w:t>
+            </w:r>
+          </w:p>
+        </w:tc>
+        <w:tc>
+          <w:tcPr>
+            <w:tcW w:w="2888" w:type="dxa"/>
+          </w:tcPr>
+          <w:p>
+            <w:pPr>
+              <w:rPr>
+                <w:rFonts w:ascii="Verdana" w:hAnsi="Verdana" w:cs="Arial"/>
+                <w:sz w:val="20"/>
+              </w:rPr>
+            </w:pPr>
+            <w:r>
+              <w:rPr>
+                <w:rFonts w:ascii="Verdana" w:hAnsi="Verdana" w:cs="Arial"/>
+                <w:sz w:val="20"/>
+              </w:rPr>
+              <w:t xml:space="preserve">User: </w:t>
+            </w:r>
+            <w:r>
+              <w:rPr>
+                <w:rFonts w:ascii="Verdana" w:hAnsi="Verdana" w:cs="Arial"/>
+                <w:sz w:val="20"/>
+              </w:rPr>
+              <w:t>mngr276741</w:t>
+            </w:r>
+          </w:p>
+          <w:p>
+            <w:pPr>
+              <w:rPr>
+                <w:rFonts w:ascii="Consolas" w:hAnsi="Consolas" w:cs="Consolas"/>
+                <w:color w:val="17C6A3"/>
+                <w:sz w:val="16"/>
+                <w:szCs w:val="16"/>
+                <w:shd w:val="clear" w:color="auto" w:fill="373737"/>
+                <w:lang w:val="es-ES" w:eastAsia="uk-UA"/>
+              </w:rPr>
+            </w:pPr>
+            <w:r>
+              <w:rPr>
+                <w:rFonts w:ascii="Verdana" w:hAnsi="Verdana" w:cs="Arial"/>
+                <w:sz w:val="20"/>
+              </w:rPr>
+              <w:t xml:space="preserve">Password: </w:t>
+            </w:r>
+            <w:r>
+              <w:rPr>
+                <w:rFonts w:ascii="Verdana" w:hAnsi="Verdana" w:cs="Arial"/>
+                <w:sz w:val="20"/>
+              </w:rPr>
+              <w:t>YsaqAjY</w:t>
+            </w:r>
+          </w:p>
+        </w:tc>
+        <w:tc>
+          <w:tcPr>
+            <w:tcW w:w="2888" w:type="dxa"/>
+          </w:tcPr>
+          <w:p>
+            <w:pPr>
+              <w:rPr>
+                <w:rFonts w:ascii="Verdana" w:hAnsi="Verdana" w:cs="Arial"/>
+                <w:sz w:val="20"/>
+              </w:rPr>
+            </w:pPr>
+            <w:r>
+              <w:rPr>
+                <w:rFonts w:ascii="Verdana" w:hAnsi="Verdana" w:cs="Arial"/>
+                <w:sz w:val="20"/>
+              </w:rPr>
+              <w:t>Valid only between 01/08/20 and 19/08/20</w:t>
+            </w:r>
+          </w:p>
+        </w:tc>
+      </w:tr>
+    </w:tbl>
     <w:p/>
     <w:tbl>
       <w:tblPr>
@@ -573,216 +784,6 @@
                 <w:sz w:val="20"/>
               </w:rPr>
               <w:t>12/08/2020</w:t>
-            </w:r>
-          </w:p>
-        </w:tc>
-      </w:tr>
-    </w:tbl>
-    <w:tbl>
-      <w:tblPr>
-        <w:tblpPr w:leftFromText="180" w:rightFromText="180" w:vertAnchor="page" w:horzAnchor="page" w:tblpX="541" w:tblpY="3931"/>
-        <w:tblW w:w="8043" w:type="dxa"/>
-        <w:tblBorders>
-          <w:top w:val="single" w:sz="4" w:space="0" w:color="auto"/>
-          <w:left w:val="single" w:sz="4" w:space="0" w:color="auto"/>
-          <w:bottom w:val="single" w:sz="4" w:space="0" w:color="auto"/>
-          <w:right w:val="single" w:sz="4" w:space="0" w:color="auto"/>
-          <w:insideH w:val="single" w:sz="4" w:space="0" w:color="auto"/>
-          <w:insideV w:val="single" w:sz="4" w:space="0" w:color="auto"/>
-        </w:tblBorders>
-        <w:tblLook w:val="0000" w:firstRow="0" w:lastRow="0" w:firstColumn="0" w:lastColumn="0" w:noHBand="0" w:noVBand="0"/>
-      </w:tblPr>
-      <w:tblGrid>
-        <w:gridCol w:w="2267"/>
-        <w:gridCol w:w="2888"/>
-        <w:gridCol w:w="2888"/>
-      </w:tblGrid>
-      <w:tr>
-        <w:trPr>
-          <w:trHeight w:val="269"/>
-        </w:trPr>
-        <w:tc>
-          <w:tcPr>
-            <w:tcW w:w="8043" w:type="dxa"/>
-            <w:gridSpan w:val="3"/>
-            <w:shd w:val="clear" w:color="auto" w:fill="CCCCCC"/>
-          </w:tcPr>
-          <w:p>
-            <w:pPr>
-              <w:pStyle w:val="Ttulo4"/>
-              <w:rPr>
-                <w:rFonts w:ascii="Verdana" w:hAnsi="Verdana"/>
-              </w:rPr>
-            </w:pPr>
-            <w:r>
-              <w:rPr>
-                <w:rFonts w:ascii="Verdana" w:hAnsi="Verdana"/>
-              </w:rPr>
-              <w:t>Data Set</w:t>
-            </w:r>
-          </w:p>
-        </w:tc>
-      </w:tr>
-      <w:tr>
-        <w:trPr>
-          <w:trHeight w:val="269"/>
-        </w:trPr>
-        <w:tc>
-          <w:tcPr>
-            <w:tcW w:w="2267" w:type="dxa"/>
-            <w:shd w:val="clear" w:color="auto" w:fill="CCCCCC"/>
-          </w:tcPr>
-          <w:p>
-            <w:pPr>
-              <w:pStyle w:val="Ttulo4"/>
-              <w:jc w:val="left"/>
-              <w:rPr>
-                <w:rFonts w:ascii="Verdana" w:hAnsi="Verdana"/>
-              </w:rPr>
-            </w:pPr>
-            <w:r>
-              <w:rPr>
-                <w:rFonts w:ascii="Verdana" w:hAnsi="Verdana"/>
-              </w:rPr>
-              <w:t>Data Type</w:t>
-            </w:r>
-          </w:p>
-        </w:tc>
-        <w:tc>
-          <w:tcPr>
-            <w:tcW w:w="2888" w:type="dxa"/>
-            <w:shd w:val="clear" w:color="auto" w:fill="CCCCCC"/>
-          </w:tcPr>
-          <w:p>
-            <w:pPr>
-              <w:pStyle w:val="Ttulo4"/>
-              <w:rPr>
-                <w:rFonts w:ascii="Verdana" w:hAnsi="Verdana"/>
-              </w:rPr>
-            </w:pPr>
-            <w:r>
-              <w:rPr>
-                <w:rFonts w:ascii="Verdana" w:hAnsi="Verdana"/>
-              </w:rPr>
-              <w:t>Data Set 1</w:t>
-            </w:r>
-          </w:p>
-        </w:tc>
-        <w:tc>
-          <w:tcPr>
-            <w:tcW w:w="2888" w:type="dxa"/>
-            <w:shd w:val="clear" w:color="auto" w:fill="CCCCCC"/>
-          </w:tcPr>
-          <w:p>
-            <w:pPr>
-              <w:pStyle w:val="Ttulo4"/>
-              <w:rPr>
-                <w:rFonts w:ascii="Verdana" w:hAnsi="Verdana"/>
-              </w:rPr>
-            </w:pPr>
-            <w:r>
-              <w:rPr>
-                <w:rFonts w:ascii="Verdana" w:hAnsi="Verdana"/>
-              </w:rPr>
-              <w:t>Data set details</w:t>
-            </w:r>
-          </w:p>
-        </w:tc>
-      </w:tr>
-      <w:tr>
-        <w:trPr>
-          <w:trHeight w:val="560"/>
-        </w:trPr>
-        <w:tc>
-          <w:tcPr>
-            <w:tcW w:w="2267" w:type="dxa"/>
-          </w:tcPr>
-          <w:p>
-            <w:pPr>
-              <w:rPr>
-                <w:rFonts w:ascii="Verdana" w:hAnsi="Verdana" w:cs="Arial"/>
-                <w:sz w:val="20"/>
-              </w:rPr>
-            </w:pPr>
-            <w:r>
-              <w:rPr>
-                <w:rFonts w:ascii="Verdana" w:hAnsi="Verdana" w:cs="Arial"/>
-                <w:sz w:val="20"/>
-              </w:rPr>
-              <w:t>Valid</w:t>
-            </w:r>
-          </w:p>
-        </w:tc>
-        <w:tc>
-          <w:tcPr>
-            <w:tcW w:w="2888" w:type="dxa"/>
-          </w:tcPr>
-          <w:p>
-            <w:pPr>
-              <w:rPr>
-                <w:rFonts w:ascii="Verdana" w:hAnsi="Verdana" w:cs="Arial"/>
-                <w:sz w:val="20"/>
-              </w:rPr>
-            </w:pPr>
-            <w:r>
-              <w:rPr>
-                <w:rFonts w:ascii="Verdana" w:hAnsi="Verdana" w:cs="Arial"/>
-                <w:sz w:val="20"/>
-              </w:rPr>
-              <w:t xml:space="preserve">User: </w:t>
-            </w:r>
-            <w:r>
-              <w:rPr>
-                <w:rFonts w:ascii="Verdana" w:hAnsi="Verdana" w:cs="Arial"/>
-                <w:sz w:val="20"/>
-              </w:rPr>
-              <w:t>mngr276741</w:t>
-            </w:r>
-          </w:p>
-          <w:p>
-            <w:pPr>
-              <w:rPr>
-                <w:rFonts w:ascii="Consolas" w:hAnsi="Consolas" w:cs="Consolas"/>
-                <w:color w:val="17C6A3"/>
-                <w:sz w:val="16"/>
-                <w:szCs w:val="16"/>
-                <w:shd w:val="clear" w:color="auto" w:fill="373737"/>
-                <w:lang w:val="es-ES" w:eastAsia="uk-UA"/>
-              </w:rPr>
-            </w:pPr>
-            <w:r>
-              <w:rPr>
-                <w:rFonts w:ascii="Verdana" w:hAnsi="Verdana" w:cs="Arial"/>
-                <w:sz w:val="20"/>
-              </w:rPr>
-              <w:t xml:space="preserve">Password: </w:t>
-            </w:r>
-            <w:r>
-              <w:rPr>
-                <w:rFonts w:ascii="Verdana" w:hAnsi="Verdana" w:cs="Arial"/>
-                <w:sz w:val="20"/>
-              </w:rPr>
-              <w:t>YsaqAjY</w:t>
-            </w:r>
-          </w:p>
-        </w:tc>
-        <w:tc>
-          <w:tcPr>
-            <w:tcW w:w="2888" w:type="dxa"/>
-          </w:tcPr>
-          <w:p>
-            <w:pPr>
-              <w:rPr>
-                <w:rFonts w:ascii="Verdana" w:hAnsi="Verdana" w:cs="Arial"/>
-                <w:sz w:val="20"/>
-              </w:rPr>
-            </w:pPr>
-            <w:r>
-              <w:rPr>
-                <w:rFonts w:ascii="Verdana" w:hAnsi="Verdana" w:cs="Arial"/>
-                <w:sz w:val="20"/>
-              </w:rPr>
-              <w:t>Valid only between 01/08/20 and 19/08/20</w:t>
             </w:r>
           </w:p>
         </w:tc>
@@ -2679,6 +2680,7 @@
           <w:p>
             <w:pPr>
               <w:pStyle w:val="Ttulo4"/>
+              <w:jc w:val="left"/>
               <w:rPr>
                 <w:rFonts w:ascii="Verdana" w:hAnsi="Verdana"/>
               </w:rPr>
@@ -2995,7 +2997,7 @@
     </w:p>
     <w:tbl>
       <w:tblPr>
-        <w:tblpPr w:leftFromText="180" w:rightFromText="180" w:vertAnchor="page" w:horzAnchor="margin" w:tblpXSpec="center" w:tblpY="802"/>
+        <w:tblpPr w:leftFromText="180" w:rightFromText="180" w:vertAnchor="page" w:horzAnchor="margin" w:tblpXSpec="center" w:tblpY="781"/>
         <w:tblW w:w="11194" w:type="dxa"/>
         <w:tblBorders>
           <w:top w:val="single" w:sz="4" w:space="0" w:color="auto"/>
@@ -4036,6 +4038,1457 @@
         </w:rPr>
       </w:pPr>
     </w:p>
+    <w:tbl>
+      <w:tblPr>
+        <w:tblpPr w:leftFromText="180" w:rightFromText="180" w:vertAnchor="page" w:horzAnchor="margin" w:tblpXSpec="center" w:tblpY="7951"/>
+        <w:tblW w:w="11160" w:type="dxa"/>
+        <w:tblBorders>
+          <w:top w:val="single" w:sz="4" w:space="0" w:color="auto"/>
+          <w:left w:val="single" w:sz="4" w:space="0" w:color="auto"/>
+          <w:bottom w:val="single" w:sz="4" w:space="0" w:color="auto"/>
+          <w:right w:val="single" w:sz="4" w:space="0" w:color="auto"/>
+          <w:insideH w:val="single" w:sz="4" w:space="0" w:color="auto"/>
+          <w:insideV w:val="single" w:sz="4" w:space="0" w:color="auto"/>
+        </w:tblBorders>
+        <w:tblLook w:val="0000" w:firstRow="0" w:lastRow="0" w:firstColumn="0" w:lastColumn="0" w:noHBand="0" w:noVBand="0"/>
+      </w:tblPr>
+      <w:tblGrid>
+        <w:gridCol w:w="2366"/>
+        <w:gridCol w:w="2312"/>
+        <w:gridCol w:w="2142"/>
+        <w:gridCol w:w="4340"/>
+      </w:tblGrid>
+      <w:tr>
+        <w:trPr>
+          <w:trHeight w:val="170"/>
+        </w:trPr>
+        <w:tc>
+          <w:tcPr>
+            <w:tcW w:w="2366" w:type="dxa"/>
+            <w:shd w:val="clear" w:color="auto" w:fill="CCCCCC"/>
+          </w:tcPr>
+          <w:p>
+            <w:pPr>
+              <w:pStyle w:val="Ttulo1"/>
+              <w:rPr>
+                <w:rFonts w:ascii="Verdana" w:hAnsi="Verdana" w:cs="Arial"/>
+                <w:sz w:val="20"/>
+              </w:rPr>
+            </w:pPr>
+            <w:r>
+              <w:rPr>
+                <w:rFonts w:ascii="Verdana" w:hAnsi="Verdana" w:cs="Arial"/>
+                <w:sz w:val="20"/>
+              </w:rPr>
+              <w:t>Test Case ID</w:t>
+            </w:r>
+          </w:p>
+        </w:tc>
+        <w:tc>
+          <w:tcPr>
+            <w:tcW w:w="8794" w:type="dxa"/>
+            <w:gridSpan w:val="3"/>
+          </w:tcPr>
+          <w:p>
+            <w:pPr>
+              <w:jc w:val="center"/>
+              <w:rPr>
+                <w:rFonts w:ascii="Verdana" w:hAnsi="Verdana" w:cs="Arial"/>
+                <w:sz w:val="20"/>
+              </w:rPr>
+            </w:pPr>
+            <w:r>
+              <w:rPr>
+                <w:rFonts w:ascii="Verdana" w:hAnsi="Verdana" w:cs="Arial"/>
+                <w:sz w:val="20"/>
+              </w:rPr>
+              <w:t>Guru99_TC_</w:t>
+            </w:r>
+            <w:r>
+              <w:rPr>
+                <w:rFonts w:ascii="Verdana" w:hAnsi="Verdana" w:cs="Arial"/>
+                <w:sz w:val="20"/>
+              </w:rPr>
+              <w:t>4</w:t>
+            </w:r>
+          </w:p>
+        </w:tc>
+      </w:tr>
+      <w:tr>
+        <w:trPr>
+          <w:trHeight w:val="242"/>
+        </w:trPr>
+        <w:tc>
+          <w:tcPr>
+            <w:tcW w:w="2366" w:type="dxa"/>
+            <w:shd w:val="clear" w:color="auto" w:fill="CCCCCC"/>
+          </w:tcPr>
+          <w:p>
+            <w:pPr>
+              <w:pStyle w:val="Ttulo2"/>
+              <w:rPr>
+                <w:rFonts w:ascii="Verdana" w:hAnsi="Verdana"/>
+              </w:rPr>
+            </w:pPr>
+            <w:r>
+              <w:rPr>
+                <w:rFonts w:ascii="Verdana" w:hAnsi="Verdana"/>
+              </w:rPr>
+              <w:t>Priority</w:t>
+            </w:r>
+          </w:p>
+        </w:tc>
+        <w:tc>
+          <w:tcPr>
+            <w:tcW w:w="8794" w:type="dxa"/>
+            <w:gridSpan w:val="3"/>
+          </w:tcPr>
+          <w:p>
+            <w:pPr>
+              <w:rPr>
+                <w:rFonts w:ascii="Verdana" w:hAnsi="Verdana" w:cs="Arial"/>
+                <w:sz w:val="20"/>
+              </w:rPr>
+            </w:pPr>
+            <w:r>
+              <w:rPr>
+                <w:rFonts w:ascii="Verdana" w:hAnsi="Verdana" w:cs="Arial"/>
+                <w:sz w:val="20"/>
+              </w:rPr>
+              <w:t>Hight</w:t>
+            </w:r>
+          </w:p>
+        </w:tc>
+      </w:tr>
+      <w:tr>
+        <w:trPr>
+          <w:trHeight w:val="242"/>
+        </w:trPr>
+        <w:tc>
+          <w:tcPr>
+            <w:tcW w:w="2366" w:type="dxa"/>
+            <w:shd w:val="clear" w:color="auto" w:fill="CCCCCC"/>
+          </w:tcPr>
+          <w:p>
+            <w:pPr>
+              <w:pStyle w:val="Ttulo2"/>
+              <w:rPr>
+                <w:rFonts w:ascii="Verdana" w:hAnsi="Verdana"/>
+              </w:rPr>
+            </w:pPr>
+            <w:r>
+              <w:rPr>
+                <w:rFonts w:ascii="Verdana" w:hAnsi="Verdana"/>
+              </w:rPr>
+              <w:t>Description</w:t>
+            </w:r>
+          </w:p>
+        </w:tc>
+        <w:tc>
+          <w:tcPr>
+            <w:tcW w:w="8794" w:type="dxa"/>
+            <w:gridSpan w:val="3"/>
+          </w:tcPr>
+          <w:p>
+            <w:pPr>
+              <w:rPr>
+                <w:rFonts w:ascii="Verdana" w:hAnsi="Verdana" w:cs="Arial"/>
+                <w:sz w:val="20"/>
+              </w:rPr>
+            </w:pPr>
+            <w:r>
+              <w:rPr>
+                <w:rFonts w:ascii="Verdana" w:hAnsi="Verdana" w:cs="Arial"/>
+                <w:sz w:val="20"/>
+              </w:rPr>
+              <w:t xml:space="preserve">Register a </w:t>
+            </w:r>
+            <w:r>
+              <w:rPr>
+                <w:rFonts w:ascii="Verdana" w:hAnsi="Verdana" w:cs="Arial"/>
+                <w:sz w:val="20"/>
+              </w:rPr>
+              <w:t>new user account</w:t>
+            </w:r>
+          </w:p>
+        </w:tc>
+      </w:tr>
+      <w:tr>
+        <w:trPr>
+          <w:trHeight w:val="143"/>
+        </w:trPr>
+        <w:tc>
+          <w:tcPr>
+            <w:tcW w:w="2366" w:type="dxa"/>
+            <w:shd w:val="clear" w:color="auto" w:fill="CCCCCC"/>
+          </w:tcPr>
+          <w:p>
+            <w:pPr>
+              <w:pStyle w:val="Ttulo2"/>
+              <w:rPr>
+                <w:rFonts w:ascii="Verdana" w:hAnsi="Verdana"/>
+              </w:rPr>
+            </w:pPr>
+            <w:r>
+              <w:rPr>
+                <w:rFonts w:ascii="Verdana" w:hAnsi="Verdana"/>
+              </w:rPr>
+              <w:t>Module</w:t>
+            </w:r>
+          </w:p>
+        </w:tc>
+        <w:tc>
+          <w:tcPr>
+            <w:tcW w:w="8794" w:type="dxa"/>
+            <w:gridSpan w:val="3"/>
+          </w:tcPr>
+          <w:p>
+            <w:pPr>
+              <w:rPr>
+                <w:rFonts w:ascii="Verdana" w:hAnsi="Verdana" w:cs="Arial"/>
+                <w:sz w:val="20"/>
+              </w:rPr>
+            </w:pPr>
+            <w:r>
+              <w:rPr>
+                <w:rFonts w:ascii="Verdana" w:hAnsi="Verdana" w:cs="Arial"/>
+                <w:sz w:val="20"/>
+              </w:rPr>
+              <w:t>----</w:t>
+            </w:r>
+          </w:p>
+        </w:tc>
+      </w:tr>
+      <w:tr>
+        <w:trPr>
+          <w:trHeight w:val="70"/>
+        </w:trPr>
+        <w:tc>
+          <w:tcPr>
+            <w:tcW w:w="2366" w:type="dxa"/>
+            <w:shd w:val="clear" w:color="auto" w:fill="CCCCCC"/>
+          </w:tcPr>
+          <w:p>
+            <w:pPr>
+              <w:pStyle w:val="Ttulo2"/>
+              <w:rPr>
+                <w:rFonts w:ascii="Verdana" w:hAnsi="Verdana"/>
+              </w:rPr>
+            </w:pPr>
+            <w:r>
+              <w:rPr>
+                <w:rFonts w:ascii="Verdana" w:hAnsi="Verdana"/>
+              </w:rPr>
+              <w:t>Prepared By</w:t>
+            </w:r>
+          </w:p>
+        </w:tc>
+        <w:tc>
+          <w:tcPr>
+            <w:tcW w:w="2312" w:type="dxa"/>
+          </w:tcPr>
+          <w:p>
+            <w:pPr>
+              <w:rPr>
+                <w:rFonts w:ascii="Verdana" w:hAnsi="Verdana" w:cs="Arial"/>
+                <w:sz w:val="20"/>
+              </w:rPr>
+            </w:pPr>
+            <w:r>
+              <w:rPr>
+                <w:rFonts w:ascii="Verdana" w:hAnsi="Verdana" w:cs="Arial"/>
+                <w:sz w:val="20"/>
+              </w:rPr>
+              <w:t xml:space="preserve">Max </w:t>
+            </w:r>
+            <w:proofErr w:type="spellStart"/>
+            <w:r>
+              <w:rPr>
+                <w:rFonts w:ascii="Verdana" w:hAnsi="Verdana" w:cs="Arial"/>
+                <w:sz w:val="20"/>
+              </w:rPr>
+              <w:t>Szmid</w:t>
+            </w:r>
+            <w:proofErr w:type="spellEnd"/>
+          </w:p>
+        </w:tc>
+        <w:tc>
+          <w:tcPr>
+            <w:tcW w:w="2142" w:type="dxa"/>
+            <w:shd w:val="clear" w:color="auto" w:fill="CCCCCC"/>
+          </w:tcPr>
+          <w:p>
+            <w:pPr>
+              <w:pStyle w:val="Ttulo2"/>
+              <w:rPr>
+                <w:rFonts w:ascii="Verdana" w:hAnsi="Verdana"/>
+              </w:rPr>
+            </w:pPr>
+            <w:r>
+              <w:rPr>
+                <w:rFonts w:ascii="Verdana" w:hAnsi="Verdana"/>
+              </w:rPr>
+              <w:t>Date Prepared</w:t>
+            </w:r>
+          </w:p>
+        </w:tc>
+        <w:tc>
+          <w:tcPr>
+            <w:tcW w:w="4340" w:type="dxa"/>
+          </w:tcPr>
+          <w:p>
+            <w:pPr>
+              <w:rPr>
+                <w:rFonts w:ascii="Verdana" w:hAnsi="Verdana" w:cs="Arial"/>
+                <w:sz w:val="20"/>
+              </w:rPr>
+            </w:pPr>
+            <w:r>
+              <w:rPr>
+                <w:rFonts w:ascii="Verdana" w:hAnsi="Verdana" w:cs="Arial"/>
+                <w:sz w:val="20"/>
+              </w:rPr>
+              <w:t>12/08/2020</w:t>
+            </w:r>
+          </w:p>
+        </w:tc>
+      </w:tr>
+      <w:tr>
+        <w:trPr>
+          <w:trHeight w:val="107"/>
+        </w:trPr>
+        <w:tc>
+          <w:tcPr>
+            <w:tcW w:w="2366" w:type="dxa"/>
+            <w:shd w:val="clear" w:color="auto" w:fill="CCCCCC"/>
+          </w:tcPr>
+          <w:p>
+            <w:pPr>
+              <w:pStyle w:val="Ttulo2"/>
+              <w:rPr>
+                <w:rFonts w:ascii="Verdana" w:hAnsi="Verdana"/>
+              </w:rPr>
+            </w:pPr>
+            <w:r>
+              <w:rPr>
+                <w:rFonts w:ascii="Verdana" w:hAnsi="Verdana"/>
+              </w:rPr>
+              <w:t>Reviewed / Updated</w:t>
+            </w:r>
+          </w:p>
+        </w:tc>
+        <w:tc>
+          <w:tcPr>
+            <w:tcW w:w="2312" w:type="dxa"/>
+          </w:tcPr>
+          <w:p>
+            <w:pPr>
+              <w:rPr>
+                <w:rFonts w:ascii="Verdana" w:hAnsi="Verdana" w:cs="Arial"/>
+                <w:sz w:val="20"/>
+              </w:rPr>
+            </w:pPr>
+            <w:r>
+              <w:rPr>
+                <w:rFonts w:ascii="Verdana" w:hAnsi="Verdana" w:cs="Arial"/>
+                <w:sz w:val="20"/>
+              </w:rPr>
+              <w:t>12/08/2020</w:t>
+            </w:r>
+          </w:p>
+        </w:tc>
+        <w:tc>
+          <w:tcPr>
+            <w:tcW w:w="2142" w:type="dxa"/>
+            <w:shd w:val="clear" w:color="auto" w:fill="CCCCCC"/>
+          </w:tcPr>
+          <w:p>
+            <w:pPr>
+              <w:pStyle w:val="Ttulo2"/>
+              <w:rPr>
+                <w:rFonts w:ascii="Verdana" w:hAnsi="Verdana"/>
+              </w:rPr>
+            </w:pPr>
+            <w:r>
+              <w:rPr>
+                <w:rFonts w:ascii="Verdana" w:hAnsi="Verdana"/>
+              </w:rPr>
+              <w:t>Date Reviewed</w:t>
+            </w:r>
+          </w:p>
+        </w:tc>
+        <w:tc>
+          <w:tcPr>
+            <w:tcW w:w="4340" w:type="dxa"/>
+          </w:tcPr>
+          <w:p>
+            <w:pPr>
+              <w:rPr>
+                <w:rFonts w:ascii="Verdana" w:hAnsi="Verdana" w:cs="Arial"/>
+                <w:sz w:val="20"/>
+              </w:rPr>
+            </w:pPr>
+            <w:r>
+              <w:rPr>
+                <w:rFonts w:ascii="Verdana" w:hAnsi="Verdana" w:cs="Arial"/>
+                <w:sz w:val="20"/>
+              </w:rPr>
+              <w:t>12/08/2020</w:t>
+            </w:r>
+          </w:p>
+        </w:tc>
+      </w:tr>
+      <w:tr>
+        <w:trPr>
+          <w:trHeight w:val="170"/>
+        </w:trPr>
+        <w:tc>
+          <w:tcPr>
+            <w:tcW w:w="2366" w:type="dxa"/>
+            <w:shd w:val="clear" w:color="auto" w:fill="CCCCCC"/>
+          </w:tcPr>
+          <w:p>
+            <w:pPr>
+              <w:pStyle w:val="Ttulo2"/>
+              <w:rPr>
+                <w:rFonts w:ascii="Verdana" w:hAnsi="Verdana"/>
+              </w:rPr>
+            </w:pPr>
+            <w:r>
+              <w:rPr>
+                <w:rFonts w:ascii="Verdana" w:hAnsi="Verdana"/>
+              </w:rPr>
+              <w:t>Tested By</w:t>
+            </w:r>
+          </w:p>
+        </w:tc>
+        <w:tc>
+          <w:tcPr>
+            <w:tcW w:w="2312" w:type="dxa"/>
+          </w:tcPr>
+          <w:p>
+            <w:pPr>
+              <w:rPr>
+                <w:rFonts w:ascii="Verdana" w:hAnsi="Verdana" w:cs="Arial"/>
+                <w:sz w:val="20"/>
+              </w:rPr>
+            </w:pPr>
+            <w:r>
+              <w:rPr>
+                <w:rFonts w:ascii="Verdana" w:hAnsi="Verdana" w:cs="Arial"/>
+                <w:sz w:val="20"/>
+              </w:rPr>
+              <w:t xml:space="preserve">Max </w:t>
+            </w:r>
+            <w:proofErr w:type="spellStart"/>
+            <w:r>
+              <w:rPr>
+                <w:rFonts w:ascii="Verdana" w:hAnsi="Verdana" w:cs="Arial"/>
+                <w:sz w:val="20"/>
+              </w:rPr>
+              <w:t>Szmid</w:t>
+            </w:r>
+            <w:proofErr w:type="spellEnd"/>
+          </w:p>
+        </w:tc>
+        <w:tc>
+          <w:tcPr>
+            <w:tcW w:w="2142" w:type="dxa"/>
+            <w:shd w:val="clear" w:color="auto" w:fill="CCCCCC"/>
+          </w:tcPr>
+          <w:p>
+            <w:pPr>
+              <w:pStyle w:val="Ttulo2"/>
+              <w:rPr>
+                <w:rFonts w:ascii="Verdana" w:hAnsi="Verdana"/>
+              </w:rPr>
+            </w:pPr>
+            <w:r>
+              <w:rPr>
+                <w:rFonts w:ascii="Verdana" w:hAnsi="Verdana"/>
+              </w:rPr>
+              <w:t>Date Tested</w:t>
+            </w:r>
+          </w:p>
+        </w:tc>
+        <w:tc>
+          <w:tcPr>
+            <w:tcW w:w="4340" w:type="dxa"/>
+          </w:tcPr>
+          <w:p>
+            <w:pPr>
+              <w:rPr>
+                <w:rFonts w:ascii="Verdana" w:hAnsi="Verdana" w:cs="Arial"/>
+                <w:sz w:val="20"/>
+              </w:rPr>
+            </w:pPr>
+            <w:r>
+              <w:rPr>
+                <w:rFonts w:ascii="Verdana" w:hAnsi="Verdana" w:cs="Arial"/>
+                <w:sz w:val="20"/>
+              </w:rPr>
+              <w:t>12/08/2020</w:t>
+            </w:r>
+          </w:p>
+        </w:tc>
+      </w:tr>
+    </w:tbl>
+    <w:tbl>
+      <w:tblPr>
+        <w:tblpPr w:leftFromText="180" w:rightFromText="180" w:vertAnchor="page" w:horzAnchor="page" w:tblpX="541" w:tblpY="10501"/>
+        <w:tblW w:w="8043" w:type="dxa"/>
+        <w:tblBorders>
+          <w:top w:val="single" w:sz="4" w:space="0" w:color="auto"/>
+          <w:left w:val="single" w:sz="4" w:space="0" w:color="auto"/>
+          <w:bottom w:val="single" w:sz="4" w:space="0" w:color="auto"/>
+          <w:right w:val="single" w:sz="4" w:space="0" w:color="auto"/>
+          <w:insideH w:val="single" w:sz="4" w:space="0" w:color="auto"/>
+          <w:insideV w:val="single" w:sz="4" w:space="0" w:color="auto"/>
+        </w:tblBorders>
+        <w:tblLook w:val="0000" w:firstRow="0" w:lastRow="0" w:firstColumn="0" w:lastColumn="0" w:noHBand="0" w:noVBand="0"/>
+      </w:tblPr>
+      <w:tblGrid>
+        <w:gridCol w:w="2267"/>
+        <w:gridCol w:w="3540"/>
+        <w:gridCol w:w="2236"/>
+      </w:tblGrid>
+      <w:tr>
+        <w:trPr>
+          <w:trHeight w:val="269"/>
+        </w:trPr>
+        <w:tc>
+          <w:tcPr>
+            <w:tcW w:w="8043" w:type="dxa"/>
+            <w:gridSpan w:val="3"/>
+            <w:shd w:val="clear" w:color="auto" w:fill="CCCCCC"/>
+          </w:tcPr>
+          <w:p>
+            <w:pPr>
+              <w:pStyle w:val="Ttulo4"/>
+              <w:rPr>
+                <w:rFonts w:ascii="Verdana" w:hAnsi="Verdana"/>
+              </w:rPr>
+            </w:pPr>
+            <w:r>
+              <w:rPr>
+                <w:rFonts w:ascii="Verdana" w:hAnsi="Verdana"/>
+              </w:rPr>
+              <w:t>Data Set</w:t>
+            </w:r>
+          </w:p>
+        </w:tc>
+      </w:tr>
+      <w:tr>
+        <w:trPr>
+          <w:trHeight w:val="269"/>
+        </w:trPr>
+        <w:tc>
+          <w:tcPr>
+            <w:tcW w:w="2267" w:type="dxa"/>
+            <w:shd w:val="clear" w:color="auto" w:fill="CCCCCC"/>
+          </w:tcPr>
+          <w:p>
+            <w:pPr>
+              <w:pStyle w:val="Ttulo4"/>
+              <w:jc w:val="left"/>
+              <w:rPr>
+                <w:rFonts w:ascii="Verdana" w:hAnsi="Verdana"/>
+              </w:rPr>
+            </w:pPr>
+            <w:r>
+              <w:rPr>
+                <w:rFonts w:ascii="Verdana" w:hAnsi="Verdana"/>
+              </w:rPr>
+              <w:t>Data Type</w:t>
+            </w:r>
+          </w:p>
+        </w:tc>
+        <w:tc>
+          <w:tcPr>
+            <w:tcW w:w="3540" w:type="dxa"/>
+            <w:shd w:val="clear" w:color="auto" w:fill="CCCCCC"/>
+          </w:tcPr>
+          <w:p>
+            <w:pPr>
+              <w:pStyle w:val="Ttulo4"/>
+              <w:rPr>
+                <w:rFonts w:ascii="Verdana" w:hAnsi="Verdana"/>
+              </w:rPr>
+            </w:pPr>
+            <w:r>
+              <w:rPr>
+                <w:rFonts w:ascii="Verdana" w:hAnsi="Verdana"/>
+              </w:rPr>
+              <w:t>Data Set 1</w:t>
+            </w:r>
+          </w:p>
+        </w:tc>
+        <w:tc>
+          <w:tcPr>
+            <w:tcW w:w="2236" w:type="dxa"/>
+            <w:shd w:val="clear" w:color="auto" w:fill="CCCCCC"/>
+          </w:tcPr>
+          <w:p>
+            <w:pPr>
+              <w:pStyle w:val="Ttulo4"/>
+              <w:rPr>
+                <w:rFonts w:ascii="Verdana" w:hAnsi="Verdana"/>
+              </w:rPr>
+            </w:pPr>
+            <w:r>
+              <w:rPr>
+                <w:rFonts w:ascii="Verdana" w:hAnsi="Verdana"/>
+              </w:rPr>
+              <w:t>Data set details</w:t>
+            </w:r>
+          </w:p>
+        </w:tc>
+      </w:tr>
+      <w:tr>
+        <w:trPr>
+          <w:trHeight w:val="859"/>
+        </w:trPr>
+        <w:tc>
+          <w:tcPr>
+            <w:tcW w:w="2267" w:type="dxa"/>
+          </w:tcPr>
+          <w:p>
+            <w:pPr>
+              <w:rPr>
+                <w:rFonts w:ascii="Verdana" w:hAnsi="Verdana" w:cs="Arial"/>
+                <w:sz w:val="20"/>
+              </w:rPr>
+            </w:pPr>
+            <w:r>
+              <w:rPr>
+                <w:rFonts w:ascii="Verdana" w:hAnsi="Verdana" w:cs="Arial"/>
+                <w:sz w:val="20"/>
+              </w:rPr>
+              <w:t>Valid</w:t>
+            </w:r>
+          </w:p>
+        </w:tc>
+        <w:tc>
+          <w:tcPr>
+            <w:tcW w:w="3540" w:type="dxa"/>
+          </w:tcPr>
+          <w:p>
+            <w:pPr>
+              <w:rPr>
+                <w:rFonts w:ascii="Verdana" w:hAnsi="Verdana" w:cs="Arial"/>
+                <w:sz w:val="20"/>
+              </w:rPr>
+            </w:pPr>
+            <w:r>
+              <w:rPr>
+                <w:rFonts w:ascii="Verdana" w:hAnsi="Verdana" w:cs="Arial"/>
+                <w:sz w:val="20"/>
+              </w:rPr>
+              <w:t>Customer id</w:t>
+            </w:r>
+            <w:r>
+              <w:rPr>
+                <w:rFonts w:ascii="Verdana" w:hAnsi="Verdana" w:cs="Arial"/>
+                <w:sz w:val="20"/>
+              </w:rPr>
+              <w:t xml:space="preserve">: </w:t>
+            </w:r>
+            <w:r>
+              <w:rPr>
+                <w:rFonts w:ascii="Verdana" w:hAnsi="Verdana" w:cs="Arial"/>
+                <w:sz w:val="20"/>
+              </w:rPr>
+              <w:t>123</w:t>
+            </w:r>
+          </w:p>
+          <w:p>
+            <w:pPr>
+              <w:rPr>
+                <w:rFonts w:ascii="Verdana" w:hAnsi="Verdana" w:cs="Arial"/>
+                <w:sz w:val="20"/>
+              </w:rPr>
+            </w:pPr>
+            <w:r>
+              <w:rPr>
+                <w:rFonts w:ascii="Verdana" w:hAnsi="Verdana" w:cs="Arial"/>
+                <w:sz w:val="20"/>
+              </w:rPr>
+              <w:t>Account type</w:t>
+            </w:r>
+            <w:r>
+              <w:rPr>
+                <w:rFonts w:ascii="Verdana" w:hAnsi="Verdana" w:cs="Arial"/>
+                <w:sz w:val="20"/>
+              </w:rPr>
+              <w:t xml:space="preserve">: </w:t>
+            </w:r>
+            <w:r>
+              <w:rPr>
+                <w:rFonts w:ascii="Verdana" w:hAnsi="Verdana" w:cs="Arial"/>
+                <w:sz w:val="20"/>
+              </w:rPr>
+              <w:t>Current</w:t>
+            </w:r>
+          </w:p>
+          <w:p>
+            <w:pPr>
+              <w:rPr>
+                <w:rFonts w:ascii="Verdana" w:hAnsi="Verdana" w:cs="Arial"/>
+                <w:sz w:val="20"/>
+              </w:rPr>
+            </w:pPr>
+            <w:r>
+              <w:rPr>
+                <w:rFonts w:ascii="Verdana" w:hAnsi="Verdana" w:cs="Arial"/>
+                <w:sz w:val="20"/>
+              </w:rPr>
+              <w:t>Initial deposit</w:t>
+            </w:r>
+            <w:r>
+              <w:rPr>
+                <w:rFonts w:ascii="Verdana" w:hAnsi="Verdana" w:cs="Arial"/>
+                <w:sz w:val="20"/>
+              </w:rPr>
+              <w:t>:</w:t>
+            </w:r>
+            <w:r>
+              <w:rPr>
+                <w:rFonts w:ascii="Verdana" w:hAnsi="Verdana" w:cs="Arial"/>
+                <w:sz w:val="20"/>
+              </w:rPr>
+              <w:t xml:space="preserve"> $500</w:t>
+            </w:r>
+          </w:p>
+        </w:tc>
+        <w:tc>
+          <w:tcPr>
+            <w:tcW w:w="2236" w:type="dxa"/>
+          </w:tcPr>
+          <w:p>
+            <w:pPr>
+              <w:rPr>
+                <w:rFonts w:ascii="Verdana" w:hAnsi="Verdana" w:cs="Arial"/>
+                <w:sz w:val="20"/>
+              </w:rPr>
+            </w:pPr>
+            <w:r>
+              <w:rPr>
+                <w:rFonts w:ascii="Verdana" w:hAnsi="Verdana" w:cs="Arial"/>
+                <w:sz w:val="20"/>
+              </w:rPr>
+              <w:t xml:space="preserve">This data isn’t real, I used it for academic purposes </w:t>
+            </w:r>
+          </w:p>
+        </w:tc>
+      </w:tr>
+    </w:tbl>
+    <w:p>
+      <w:pPr>
+        <w:rPr>
+          <w:rFonts w:ascii="Verdana" w:hAnsi="Verdana" w:cs="Arial"/>
+        </w:rPr>
+      </w:pPr>
+      <w:r>
+        <w:rPr>
+          <w:rFonts w:ascii="Verdana" w:hAnsi="Verdana" w:cs="Arial"/>
+        </w:rPr>
+        <w:sym w:font="Wingdings" w:char="F0DF"/>
+      </w:r>
+      <w:r>
+        <w:rPr>
+          <w:rFonts w:ascii="Verdana" w:hAnsi="Verdana" w:cs="Arial"/>
+        </w:rPr>
+        <w:t>----------------------------END Testcase-------------------------------</w:t>
+      </w:r>
+      <w:r>
+        <w:rPr>
+          <w:rFonts w:ascii="Verdana" w:hAnsi="Verdana" w:cs="Arial"/>
+        </w:rPr>
+        <w:sym w:font="Wingdings" w:char="F0E0"/>
+      </w:r>
+    </w:p>
+    <w:p>
+      <w:pPr>
+        <w:rPr>
+          <w:rFonts w:ascii="Verdana" w:hAnsi="Verdana" w:cs="Arial"/>
+          <w:sz w:val="20"/>
+          <w:lang w:val="uk-UA"/>
+        </w:rPr>
+      </w:pPr>
+      <w:r>
+        <w:rPr>
+          <w:rFonts w:ascii="Verdana" w:hAnsi="Verdana" w:cs="Arial"/>
+          <w:sz w:val="20"/>
+          <w:lang w:val="uk-UA"/>
+        </w:rPr>
+        <w:br w:type="page"/>
+      </w:r>
+    </w:p>
+    <w:tbl>
+      <w:tblPr>
+        <w:tblpPr w:leftFromText="180" w:rightFromText="180" w:vertAnchor="page" w:horzAnchor="margin" w:tblpXSpec="center" w:tblpY="661"/>
+        <w:tblW w:w="11194" w:type="dxa"/>
+        <w:tblBorders>
+          <w:top w:val="single" w:sz="4" w:space="0" w:color="auto"/>
+          <w:left w:val="single" w:sz="4" w:space="0" w:color="auto"/>
+          <w:bottom w:val="single" w:sz="4" w:space="0" w:color="auto"/>
+          <w:right w:val="single" w:sz="4" w:space="0" w:color="auto"/>
+          <w:insideH w:val="single" w:sz="4" w:space="0" w:color="auto"/>
+          <w:insideV w:val="single" w:sz="4" w:space="0" w:color="auto"/>
+        </w:tblBorders>
+        <w:tblLook w:val="0000" w:firstRow="0" w:lastRow="0" w:firstColumn="0" w:lastColumn="0" w:noHBand="0" w:noVBand="0"/>
+      </w:tblPr>
+      <w:tblGrid>
+        <w:gridCol w:w="722"/>
+        <w:gridCol w:w="10472"/>
+      </w:tblGrid>
+      <w:tr>
+        <w:trPr>
+          <w:trHeight w:val="413"/>
+        </w:trPr>
+        <w:tc>
+          <w:tcPr>
+            <w:tcW w:w="11194" w:type="dxa"/>
+            <w:gridSpan w:val="2"/>
+            <w:shd w:val="clear" w:color="auto" w:fill="CCCCCC"/>
+          </w:tcPr>
+          <w:p>
+            <w:pPr>
+              <w:pStyle w:val="Ttulo4"/>
+              <w:rPr>
+                <w:rFonts w:ascii="Verdana" w:hAnsi="Verdana"/>
+              </w:rPr>
+            </w:pPr>
+            <w:r>
+              <w:rPr>
+                <w:rFonts w:ascii="Verdana" w:hAnsi="Verdana"/>
+              </w:rPr>
+              <w:lastRenderedPageBreak/>
+              <w:t>Test Activities</w:t>
+            </w:r>
+          </w:p>
+        </w:tc>
+      </w:tr>
+      <w:tr>
+        <w:trPr>
+          <w:trHeight w:val="152"/>
+        </w:trPr>
+        <w:tc>
+          <w:tcPr>
+            <w:tcW w:w="722" w:type="dxa"/>
+            <w:shd w:val="clear" w:color="auto" w:fill="CCCCCC"/>
+          </w:tcPr>
+          <w:p>
+            <w:pPr>
+              <w:jc w:val="center"/>
+              <w:rPr>
+                <w:rFonts w:ascii="Verdana" w:hAnsi="Verdana" w:cs="Arial"/>
+                <w:b/>
+                <w:bCs/>
+                <w:sz w:val="20"/>
+                <w:lang w:val="es-ES"/>
+              </w:rPr>
+            </w:pPr>
+            <w:r>
+              <w:rPr>
+                <w:rFonts w:ascii="Verdana" w:hAnsi="Verdana" w:cs="Arial"/>
+                <w:b/>
+                <w:bCs/>
+                <w:sz w:val="20"/>
+              </w:rPr>
+              <w:t>N</w:t>
+            </w:r>
+            <w:r>
+              <w:rPr>
+                <w:rFonts w:ascii="Verdana" w:hAnsi="Verdana" w:cs="Arial"/>
+                <w:b/>
+                <w:bCs/>
+                <w:sz w:val="20"/>
+                <w:lang w:val="es-ES"/>
+              </w:rPr>
+              <w:t>º</w:t>
+            </w:r>
+          </w:p>
+          <w:p>
+            <w:pPr>
+              <w:jc w:val="center"/>
+              <w:rPr>
+                <w:rFonts w:ascii="Verdana" w:hAnsi="Verdana" w:cs="Arial"/>
+                <w:b/>
+                <w:bCs/>
+                <w:sz w:val="20"/>
+              </w:rPr>
+            </w:pPr>
+            <w:r>
+              <w:rPr>
+                <w:rFonts w:ascii="Verdana" w:hAnsi="Verdana" w:cs="Arial"/>
+                <w:b/>
+                <w:bCs/>
+                <w:sz w:val="20"/>
+              </w:rPr>
+              <w:t>Step</w:t>
+            </w:r>
+          </w:p>
+        </w:tc>
+        <w:tc>
+          <w:tcPr>
+            <w:tcW w:w="10472" w:type="dxa"/>
+            <w:shd w:val="clear" w:color="auto" w:fill="CCCCCC"/>
+          </w:tcPr>
+          <w:p>
+            <w:pPr>
+              <w:jc w:val="center"/>
+              <w:rPr>
+                <w:rFonts w:ascii="Verdana" w:hAnsi="Verdana" w:cs="Arial"/>
+                <w:b/>
+                <w:bCs/>
+                <w:sz w:val="20"/>
+                <w:szCs w:val="20"/>
+              </w:rPr>
+            </w:pPr>
+            <w:r>
+              <w:rPr>
+                <w:rFonts w:ascii="Verdana" w:hAnsi="Verdana"/>
+                <w:b/>
+                <w:bCs/>
+                <w:sz w:val="20"/>
+                <w:szCs w:val="20"/>
+              </w:rPr>
+              <w:t>Step Description</w:t>
+            </w:r>
+          </w:p>
+        </w:tc>
+      </w:tr>
+      <w:tr>
+        <w:trPr>
+          <w:trHeight w:val="152"/>
+        </w:trPr>
+        <w:tc>
+          <w:tcPr>
+            <w:tcW w:w="722" w:type="dxa"/>
+          </w:tcPr>
+          <w:p>
+            <w:pPr>
+              <w:rPr>
+                <w:rFonts w:ascii="Verdana" w:hAnsi="Verdana" w:cs="Arial"/>
+                <w:sz w:val="20"/>
+              </w:rPr>
+            </w:pPr>
+            <w:r>
+              <w:rPr>
+                <w:rFonts w:ascii="Verdana" w:hAnsi="Verdana" w:cs="Arial"/>
+                <w:sz w:val="20"/>
+              </w:rPr>
+              <w:t>1</w:t>
+            </w:r>
+          </w:p>
+        </w:tc>
+        <w:tc>
+          <w:tcPr>
+            <w:tcW w:w="10472" w:type="dxa"/>
+          </w:tcPr>
+          <w:p>
+            <w:pPr>
+              <w:rPr>
+                <w:rFonts w:ascii="Verdana" w:hAnsi="Verdana" w:cs="Arial"/>
+                <w:sz w:val="20"/>
+              </w:rPr>
+            </w:pPr>
+            <w:r>
+              <w:rPr>
+                <w:rFonts w:ascii="Verdana" w:hAnsi="Verdana" w:cs="Arial"/>
+                <w:sz w:val="20"/>
+              </w:rPr>
+              <w:t>F</w:t>
+            </w:r>
+            <w:r>
+              <w:rPr>
+                <w:rFonts w:ascii="Verdana" w:hAnsi="Verdana" w:cs="Arial"/>
+                <w:sz w:val="20"/>
+              </w:rPr>
+              <w:t xml:space="preserve">ill in the </w:t>
+            </w:r>
+            <w:r>
+              <w:rPr>
+                <w:rFonts w:ascii="Verdana" w:hAnsi="Verdana" w:cs="Arial"/>
+                <w:sz w:val="20"/>
+                <w:szCs w:val="20"/>
+              </w:rPr>
+              <w:t>“</w:t>
+            </w:r>
+            <w:r>
+              <w:rPr>
+                <w:rFonts w:ascii="Verdana" w:hAnsi="Verdana" w:cs="Arial"/>
+                <w:sz w:val="20"/>
+              </w:rPr>
+              <w:t xml:space="preserve">Customer </w:t>
+            </w:r>
+            <w:r>
+              <w:rPr>
+                <w:rFonts w:ascii="Verdana" w:hAnsi="Verdana" w:cs="Arial"/>
+                <w:sz w:val="20"/>
+              </w:rPr>
+              <w:t>ID</w:t>
+            </w:r>
+            <w:r>
+              <w:rPr>
+                <w:rFonts w:ascii="Verdana" w:hAnsi="Verdana" w:cs="Arial"/>
+                <w:sz w:val="20"/>
+              </w:rPr>
+              <w:t xml:space="preserve">” </w:t>
+            </w:r>
+            <w:r>
+              <w:rPr>
+                <w:rFonts w:ascii="Verdana" w:hAnsi="Verdana" w:cs="Arial"/>
+                <w:sz w:val="20"/>
+              </w:rPr>
+              <w:t>field</w:t>
+            </w:r>
+          </w:p>
+        </w:tc>
+      </w:tr>
+      <w:tr>
+        <w:trPr>
+          <w:trHeight w:val="70"/>
+        </w:trPr>
+        <w:tc>
+          <w:tcPr>
+            <w:tcW w:w="722" w:type="dxa"/>
+          </w:tcPr>
+          <w:p>
+            <w:pPr>
+              <w:rPr>
+                <w:rFonts w:ascii="Verdana" w:hAnsi="Verdana" w:cs="Arial"/>
+                <w:sz w:val="20"/>
+              </w:rPr>
+            </w:pPr>
+            <w:r>
+              <w:rPr>
+                <w:rFonts w:ascii="Verdana" w:hAnsi="Verdana" w:cs="Arial"/>
+                <w:sz w:val="20"/>
+              </w:rPr>
+              <w:t>2</w:t>
+            </w:r>
+          </w:p>
+        </w:tc>
+        <w:tc>
+          <w:tcPr>
+            <w:tcW w:w="10472" w:type="dxa"/>
+          </w:tcPr>
+          <w:p>
+            <w:pPr>
+              <w:rPr>
+                <w:rFonts w:ascii="Verdana" w:hAnsi="Verdana" w:cs="Arial"/>
+                <w:sz w:val="20"/>
+              </w:rPr>
+            </w:pPr>
+            <w:r>
+              <w:rPr>
+                <w:rFonts w:ascii="Verdana" w:hAnsi="Verdana" w:cs="Arial"/>
+                <w:sz w:val="20"/>
+              </w:rPr>
+              <w:t>Select in the dropdown “</w:t>
+            </w:r>
+            <w:r>
+              <w:rPr>
+                <w:rFonts w:ascii="Verdana" w:hAnsi="Verdana" w:cs="Arial"/>
+                <w:sz w:val="20"/>
+              </w:rPr>
+              <w:t>Account type</w:t>
+            </w:r>
+            <w:r>
+              <w:rPr>
+                <w:rFonts w:ascii="Verdana" w:hAnsi="Verdana" w:cs="Arial"/>
+                <w:sz w:val="20"/>
+              </w:rPr>
+              <w:t>” the option</w:t>
+            </w:r>
+            <w:r>
+              <w:rPr>
+                <w:rFonts w:ascii="Verdana" w:hAnsi="Verdana" w:cs="Arial"/>
+                <w:sz w:val="20"/>
+              </w:rPr>
+              <w:t>.</w:t>
+            </w:r>
+          </w:p>
+        </w:tc>
+      </w:tr>
+      <w:tr>
+        <w:trPr>
+          <w:trHeight w:val="107"/>
+        </w:trPr>
+        <w:tc>
+          <w:tcPr>
+            <w:tcW w:w="722" w:type="dxa"/>
+          </w:tcPr>
+          <w:p>
+            <w:pPr>
+              <w:rPr>
+                <w:rFonts w:ascii="Verdana" w:hAnsi="Verdana" w:cs="Arial"/>
+                <w:sz w:val="20"/>
+              </w:rPr>
+            </w:pPr>
+            <w:r>
+              <w:rPr>
+                <w:rFonts w:ascii="Verdana" w:hAnsi="Verdana" w:cs="Arial"/>
+                <w:sz w:val="20"/>
+              </w:rPr>
+              <w:t>3</w:t>
+            </w:r>
+          </w:p>
+        </w:tc>
+        <w:tc>
+          <w:tcPr>
+            <w:tcW w:w="10472" w:type="dxa"/>
+          </w:tcPr>
+          <w:p>
+            <w:pPr>
+              <w:rPr>
+                <w:rFonts w:ascii="Verdana" w:hAnsi="Verdana" w:cs="Arial"/>
+                <w:sz w:val="20"/>
+              </w:rPr>
+            </w:pPr>
+            <w:r>
+              <w:rPr>
+                <w:rFonts w:ascii="Verdana" w:hAnsi="Verdana" w:cs="Arial"/>
+                <w:sz w:val="20"/>
+              </w:rPr>
+              <w:t>F</w:t>
+            </w:r>
+            <w:r>
+              <w:rPr>
+                <w:rFonts w:ascii="Verdana" w:hAnsi="Verdana" w:cs="Arial"/>
+                <w:sz w:val="20"/>
+              </w:rPr>
+              <w:t xml:space="preserve">ill in the </w:t>
+            </w:r>
+            <w:r>
+              <w:rPr>
+                <w:rFonts w:ascii="Verdana" w:hAnsi="Verdana" w:cs="Arial"/>
+                <w:sz w:val="20"/>
+                <w:szCs w:val="20"/>
+              </w:rPr>
+              <w:t>“</w:t>
+            </w:r>
+            <w:r>
+              <w:rPr>
+                <w:rFonts w:ascii="Verdana" w:hAnsi="Verdana" w:cs="Arial"/>
+                <w:sz w:val="20"/>
+              </w:rPr>
+              <w:t>Initial deposit</w:t>
+            </w:r>
+            <w:r>
+              <w:rPr>
+                <w:rFonts w:ascii="Verdana" w:hAnsi="Verdana" w:cs="Arial"/>
+                <w:sz w:val="20"/>
+              </w:rPr>
+              <w:t xml:space="preserve">” </w:t>
+            </w:r>
+            <w:r>
+              <w:rPr>
+                <w:rFonts w:ascii="Verdana" w:hAnsi="Verdana" w:cs="Arial"/>
+                <w:sz w:val="20"/>
+              </w:rPr>
+              <w:t>field</w:t>
+            </w:r>
+          </w:p>
+        </w:tc>
+      </w:tr>
+      <w:tr>
+        <w:trPr>
+          <w:trHeight w:val="107"/>
+        </w:trPr>
+        <w:tc>
+          <w:tcPr>
+            <w:tcW w:w="722" w:type="dxa"/>
+          </w:tcPr>
+          <w:p>
+            <w:pPr>
+              <w:rPr>
+                <w:rFonts w:ascii="Verdana" w:hAnsi="Verdana" w:cs="Arial"/>
+                <w:sz w:val="20"/>
+              </w:rPr>
+            </w:pPr>
+            <w:r>
+              <w:rPr>
+                <w:rFonts w:ascii="Verdana" w:hAnsi="Verdana" w:cs="Arial"/>
+                <w:sz w:val="20"/>
+              </w:rPr>
+              <w:t>4</w:t>
+            </w:r>
+          </w:p>
+        </w:tc>
+        <w:tc>
+          <w:tcPr>
+            <w:tcW w:w="10472" w:type="dxa"/>
+          </w:tcPr>
+          <w:p>
+            <w:pPr>
+              <w:rPr>
+                <w:rFonts w:ascii="Verdana" w:hAnsi="Verdana" w:cs="Arial"/>
+                <w:sz w:val="20"/>
+              </w:rPr>
+            </w:pPr>
+            <w:r>
+              <w:rPr>
+                <w:rFonts w:ascii="Verdana" w:hAnsi="Verdana" w:cs="Arial"/>
+                <w:sz w:val="20"/>
+              </w:rPr>
+              <w:t>Make click on “Submit” button</w:t>
+            </w:r>
+          </w:p>
+        </w:tc>
+      </w:tr>
+      <w:tr>
+        <w:trPr>
+          <w:trHeight w:val="720"/>
+        </w:trPr>
+        <w:tc>
+          <w:tcPr>
+            <w:tcW w:w="11194" w:type="dxa"/>
+            <w:gridSpan w:val="2"/>
+          </w:tcPr>
+          <w:p>
+            <w:pPr>
+              <w:rPr>
+                <w:rFonts w:ascii="Verdana" w:hAnsi="Verdana" w:cs="Arial"/>
+                <w:sz w:val="20"/>
+              </w:rPr>
+            </w:pPr>
+            <w:r>
+              <w:rPr>
+                <w:rFonts w:ascii="Verdana" w:hAnsi="Verdana" w:cs="Arial"/>
+                <w:sz w:val="20"/>
+              </w:rPr>
+              <w:t xml:space="preserve">Expected: </w:t>
+            </w:r>
+            <w:r>
+              <w:t xml:space="preserve"> </w:t>
+            </w:r>
+            <w:r>
+              <w:rPr>
+                <w:rFonts w:ascii="Verdana" w:hAnsi="Verdana" w:cs="Arial"/>
+                <w:sz w:val="20"/>
+              </w:rPr>
+              <w:t xml:space="preserve">On the main screen you should </w:t>
+            </w:r>
+            <w:r>
+              <w:rPr>
+                <w:rFonts w:ascii="Verdana" w:hAnsi="Verdana" w:cs="Arial"/>
+                <w:sz w:val="20"/>
+              </w:rPr>
+              <w:t>be</w:t>
+            </w:r>
+            <w:r>
+              <w:rPr>
+                <w:rFonts w:ascii="Verdana" w:hAnsi="Verdana" w:cs="Arial"/>
+                <w:sz w:val="20"/>
+              </w:rPr>
+              <w:t xml:space="preserve"> see a message like “</w:t>
+            </w:r>
+            <w:r>
+              <w:rPr>
+                <w:rFonts w:ascii="Verdana" w:hAnsi="Verdana" w:cs="Arial"/>
+                <w:sz w:val="20"/>
+              </w:rPr>
+              <w:t>successful registration</w:t>
+            </w:r>
+            <w:r>
+              <w:rPr>
+                <w:rFonts w:ascii="Verdana" w:hAnsi="Verdana" w:cs="Arial"/>
+                <w:sz w:val="20"/>
+              </w:rPr>
+              <w:t>” and you will be redirected</w:t>
+            </w:r>
+            <w:r>
+              <w:rPr>
+                <w:rFonts w:ascii="Verdana" w:hAnsi="Verdana" w:cs="Arial"/>
+                <w:sz w:val="20"/>
+              </w:rPr>
+              <w:t xml:space="preserve"> to the Manager’s page (home page/ main menu).</w:t>
+            </w:r>
+          </w:p>
+          <w:p>
+            <w:pPr>
+              <w:rPr>
+                <w:rFonts w:ascii="Verdana" w:hAnsi="Verdana" w:cs="Arial"/>
+                <w:sz w:val="20"/>
+              </w:rPr>
+            </w:pPr>
+          </w:p>
+          <w:p>
+            <w:pPr>
+              <w:rPr>
+                <w:rFonts w:ascii="Verdana" w:hAnsi="Verdana" w:cs="Arial"/>
+                <w:sz w:val="20"/>
+              </w:rPr>
+            </w:pPr>
+            <w:r>
+              <w:rPr>
+                <w:rFonts w:ascii="Verdana" w:hAnsi="Verdana" w:cs="Arial"/>
+                <w:sz w:val="20"/>
+              </w:rPr>
+              <w:t>Result:</w:t>
+            </w:r>
+          </w:p>
+          <w:p>
+            <w:pPr>
+              <w:rPr>
+                <w:noProof/>
+              </w:rPr>
+            </w:pPr>
+            <w:r>
+              <w:rPr>
+                <w:rFonts w:ascii="Verdana" w:hAnsi="Verdana" w:cs="Arial"/>
+                <w:sz w:val="20"/>
+              </w:rPr>
+              <w:t xml:space="preserve"> </w:t>
+            </w:r>
+            <w:r>
+              <w:rPr>
+                <w:noProof/>
+              </w:rPr>
+              <w:t xml:space="preserve"> </w:t>
+            </w:r>
+            <w:r>
+              <w:rPr>
+                <w:rFonts w:ascii="Verdana" w:hAnsi="Verdana" w:cs="Arial"/>
+                <w:noProof/>
+                <w:sz w:val="20"/>
+              </w:rPr>
+              <w:drawing>
+                <wp:inline distT="0" distB="0" distL="0" distR="0" wp14:anchorId="43A6AE2F" wp14:editId="6C751E6F">
+                  <wp:extent cx="5163271" cy="266737"/>
+                  <wp:effectExtent l="0" t="0" r="0" b="0"/>
+                  <wp:docPr id="4" name="Imagen 4"/>
+                  <wp:cNvGraphicFramePr>
+                    <a:graphicFrameLocks xmlns:a="http://schemas.openxmlformats.org/drawingml/2006/main" noChangeAspect="1"/>
+                  </wp:cNvGraphicFramePr>
+                  <a:graphic xmlns:a="http://schemas.openxmlformats.org/drawingml/2006/main">
+                    <a:graphicData uri="http://schemas.openxmlformats.org/drawingml/2006/picture">
+                      <pic:pic xmlns:pic="http://schemas.openxmlformats.org/drawingml/2006/picture">
+                        <pic:nvPicPr>
+                          <pic:cNvPr id="1" name=""/>
+                          <pic:cNvPicPr/>
+                        </pic:nvPicPr>
+                        <pic:blipFill>
+                          <a:blip r:embed="rId8"/>
+                          <a:stretch>
+                            <a:fillRect/>
+                          </a:stretch>
+                        </pic:blipFill>
+                        <pic:spPr>
+                          <a:xfrm>
+                            <a:off x="0" y="0"/>
+                            <a:ext cx="5163271" cy="266737"/>
+                          </a:xfrm>
+                          <a:prstGeom prst="rect">
+                            <a:avLst/>
+                          </a:prstGeom>
+                        </pic:spPr>
+                      </pic:pic>
+                    </a:graphicData>
+                  </a:graphic>
+                </wp:inline>
+              </w:drawing>
+            </w:r>
+          </w:p>
+          <w:p>
+            <w:pPr>
+              <w:rPr>
+                <w:rFonts w:ascii="Verdana" w:hAnsi="Verdana" w:cs="Arial"/>
+                <w:sz w:val="20"/>
+              </w:rPr>
+            </w:pPr>
+            <w:r>
+              <w:rPr>
+                <w:noProof/>
+              </w:rPr>
+              <w:t>Issue:</w:t>
+            </w:r>
+            <w:r>
+              <w:rPr>
+                <w:noProof/>
+                <w:color w:val="C00000"/>
+              </w:rPr>
+              <w:t xml:space="preserve"> </w:t>
+            </w:r>
+            <w:r>
+              <w:rPr>
+                <w:noProof/>
+                <w:color w:val="C00000"/>
+              </w:rPr>
+              <w:t>Acces denied</w:t>
+            </w:r>
+          </w:p>
+        </w:tc>
+      </w:tr>
+      <w:tr>
+        <w:trPr>
+          <w:trHeight w:val="611"/>
+        </w:trPr>
+        <w:tc>
+          <w:tcPr>
+            <w:tcW w:w="11194" w:type="dxa"/>
+            <w:gridSpan w:val="2"/>
+            <w:shd w:val="clear" w:color="auto" w:fill="D0CECE" w:themeFill="background2" w:themeFillShade="E6"/>
+          </w:tcPr>
+          <w:p>
+            <w:pPr>
+              <w:rPr>
+                <w:rFonts w:ascii="Verdana" w:hAnsi="Verdana"/>
+                <w:b/>
+                <w:bCs/>
+                <w:sz w:val="20"/>
+                <w:szCs w:val="20"/>
+              </w:rPr>
+            </w:pPr>
+          </w:p>
+          <w:p>
+            <w:pPr>
+              <w:jc w:val="center"/>
+              <w:rPr>
+                <w:rFonts w:ascii="Verdana" w:hAnsi="Verdana" w:cs="Arial"/>
+                <w:b/>
+                <w:bCs/>
+                <w:sz w:val="20"/>
+                <w:szCs w:val="20"/>
+              </w:rPr>
+            </w:pPr>
+            <w:r>
+              <w:rPr>
+                <w:rFonts w:ascii="Verdana" w:hAnsi="Verdana"/>
+                <w:b/>
+                <w:bCs/>
+                <w:sz w:val="20"/>
+                <w:szCs w:val="20"/>
+              </w:rPr>
+              <w:t xml:space="preserve">Test Case Result: </w:t>
+            </w:r>
+            <w:r>
+              <w:rPr>
+                <w:rFonts w:ascii="Verdana" w:hAnsi="Verdana"/>
+                <w:b/>
+                <w:bCs/>
+                <w:color w:val="C00000"/>
+                <w:sz w:val="20"/>
+                <w:szCs w:val="20"/>
+              </w:rPr>
+              <w:t>Fail</w:t>
+            </w:r>
+          </w:p>
+        </w:tc>
+      </w:tr>
+    </w:tbl>
+    <w:p>
+      <w:pPr>
+        <w:rPr>
+          <w:rFonts w:ascii="Verdana" w:hAnsi="Verdana" w:cs="Arial"/>
+          <w:sz w:val="20"/>
+          <w:lang w:val="uk-UA"/>
+        </w:rPr>
+      </w:pPr>
+    </w:p>
     <w:p>
       <w:pPr>
         <w:rPr>
@@ -4061,14 +5514,6 @@
           <w:rFonts w:ascii="Verdana" w:hAnsi="Verdana" w:cs="Arial"/>
         </w:rPr>
         <w:sym w:font="Wingdings" w:char="F0E0"/>
-      </w:r>
-      <w:r>
-        <w:rPr>
-          <w:rFonts w:ascii="Verdana" w:hAnsi="Verdana" w:cs="Arial"/>
-          <w:sz w:val="20"/>
-          <w:lang w:val="uk-UA"/>
-        </w:rPr>
-        <w:br w:type="page"/>
       </w:r>
     </w:p>
     <w:p>
@@ -5562,7 +7007,7 @@
 </file>
 
 <file path=customXml/itemProps1.xml><?xml version="1.0" encoding="utf-8"?>
-<ds:datastoreItem xmlns:ds="http://schemas.openxmlformats.org/officeDocument/2006/customXml" ds:itemID="{B3C8A33B-8FDD-48AB-972B-740F577F96EB}">
+<ds:datastoreItem xmlns:ds="http://schemas.openxmlformats.org/officeDocument/2006/customXml" ds:itemID="{38144E14-0AAA-416F-92D8-FC53CAAA4645}">
   <ds:schemaRefs>
     <ds:schemaRef ds:uri="http://schemas.openxmlformats.org/officeDocument/2006/bibliography"/>
   </ds:schemaRefs>

</xml_diff>